<commit_message>
You teach me and I'll teach you
I've updated the write up to include a link to the Git Repo and have
included our git aliases
</commit_message>
<xml_diff>
--- a/docs/Phase3 WriteUp.docx
+++ b/docs/Phase3 WriteUp.docx
@@ -7,19 +7,36 @@
         <w:pStyle w:val="Title"/>
         <w:jc w:val="center"/>
       </w:pPr>
-      <w:proofErr w:type="spellStart"/>
       <w:r>
         <w:t>RUBitTorrent</w:t>
       </w:r>
-      <w:proofErr w:type="spellEnd"/>
     </w:p>
     <w:p>
       <w:pPr>
         <w:pStyle w:val="Subtitle"/>
         <w:jc w:val="center"/>
+        <w:rPr>
+          <w:lang w:eastAsia="ja-JP"/>
+        </w:rPr>
       </w:pPr>
       <w:r>
         <w:t>Phase 3</w:t>
+      </w:r>
+      <w:r>
+        <w:t>: Kayoubi (</w:t>
+      </w:r>
+      <w:r>
+        <w:rPr>
+          <w:rFonts w:hint="eastAsia"/>
+          <w:lang w:eastAsia="ja-JP"/>
+        </w:rPr>
+        <w:t>火曜日</w:t>
+      </w:r>
+      <w:r>
+        <w:rPr>
+          <w:lang w:eastAsia="ja-JP"/>
+        </w:rPr>
+        <w:t>)</w:t>
       </w:r>
     </w:p>
     <w:p>
@@ -29,13 +46,55 @@
           <w:rStyle w:val="SubtleEmphasis"/>
         </w:rPr>
       </w:pPr>
-      <w:bookmarkStart w:id="0" w:name="_GoBack"/>
-      <w:bookmarkEnd w:id="0"/>
       <w:r>
         <w:rPr>
           <w:rStyle w:val="SubtleEmphasis"/>
         </w:rPr>
-        <w:t>Richard Gerdes, Rahul Purwah , Robert Williams</w:t>
+        <w:t>https://github.com/Anzle/Kayoubi</w:t>
+      </w:r>
+    </w:p>
+    <w:p>
+      <w:pPr>
+        <w:jc w:val="center"/>
+        <w:rPr>
+          <w:rStyle w:val="SubtleEmphasis"/>
+        </w:rPr>
+      </w:pPr>
+      <w:r>
+        <w:rPr>
+          <w:rStyle w:val="SubtleEmphasis"/>
+        </w:rPr>
+        <w:t>Richard Gerdes</w:t>
+      </w:r>
+      <w:r>
+        <w:rPr>
+          <w:rStyle w:val="SubtleEmphasis"/>
+        </w:rPr>
+        <w:t xml:space="preserve"> (roygoldman)</w:t>
+      </w:r>
+      <w:r>
+        <w:rPr>
+          <w:rStyle w:val="SubtleEmphasis"/>
+        </w:rPr>
+        <w:t>, Rahul Purwah</w:t>
+      </w:r>
+      <w:r>
+        <w:rPr>
+          <w:rStyle w:val="SubtleEmphasis"/>
+        </w:rPr>
+        <w:t xml:space="preserve"> (rpurwah)</w:t>
+      </w:r>
+      <w:r>
+        <w:rPr>
+          <w:rStyle w:val="SubtleEmphasis"/>
+        </w:rPr>
+        <w:t>, Robert Williams</w:t>
+      </w:r>
+      <w:r>
+        <w:rPr>
+          <w:rStyle w:val="SubtleEmphasis"/>
+        </w:rPr>
+        <w:t xml:space="preserve"> (Anzle)</w:t>
       </w:r>
     </w:p>
     <w:p>
@@ -45,6 +104,8 @@
       <w:r>
         <w:t>Overview</w:t>
       </w:r>
+      <w:bookmarkStart w:id="0" w:name="_GoBack"/>
+      <w:bookmarkEnd w:id="0"/>
     </w:p>
     <w:p>
       <w:pPr>
@@ -188,6 +249,7 @@
         <w:ind w:left="720"/>
       </w:pPr>
       <w:r>
+        <w:lastRenderedPageBreak/>
         <w:t>Peer</w:t>
       </w:r>
     </w:p>
@@ -196,11 +258,7 @@
         <w:ind w:left="1440"/>
       </w:pPr>
       <w:r>
-        <w:t xml:space="preserve">The Peer class is a thread that transmits data to and from a Peer. It works with Message and TorrentHandler to download and upload. The Peer has two constructors to be used by the threads in the PeerManager class, as well as a few duplicate methods to be used </w:t>
-      </w:r>
-      <w:r>
-        <w:lastRenderedPageBreak/>
-        <w:t xml:space="preserve">with each. The Server uses all duplicate Peer methods with a char boob parameter. The parameter is simply to differentiate the methods. </w:t>
+        <w:t xml:space="preserve">The Peer class is a thread that transmits data to and from a Peer. It works with Message and TorrentHandler to download and upload. The Peer has two constructors to be used by the threads in the PeerManager class, as well as a few duplicate methods to be used with each. The Server uses all duplicate Peer methods with a char boob parameter. The parameter is simply to differentiate the methods. </w:t>
       </w:r>
       <w:r>
         <w:t xml:space="preserve">The Peer detects error messages sent. IF three error messages are detected in a short amount of time, the Peer will kill itself. </w:t>
@@ -323,7 +381,7 @@
   <w:docDefaults>
     <w:rPrDefault>
       <w:rPr>
-        <w:rFonts w:asciiTheme="minorHAnsi" w:eastAsiaTheme="minorHAnsi" w:hAnsiTheme="minorHAnsi" w:cstheme="minorBidi"/>
+        <w:rFonts w:asciiTheme="minorHAnsi" w:eastAsia="MS Mincho" w:hAnsiTheme="minorHAnsi" w:cstheme="minorBidi"/>
         <w:sz w:val="22"/>
         <w:szCs w:val="22"/>
         <w:lang w:val="en-US" w:eastAsia="en-US" w:bidi="ar-SA"/>

</xml_diff>